<commit_message>
Atualização do Cronograma de Desenvolvimento RL
</commit_message>
<xml_diff>
--- a/Gerenciamento/Cronograma de Desenvolvimento RL.docx
+++ b/Gerenciamento/Cronograma de Desenvolvimento RL.docx
@@ -386,6 +386,209 @@
             <w:r>
               <w:t>Caso de Uso Voto Enquete</w:t>
             </w:r>
+          </w:p>
+        </w:tc>
+        <w:tc>
+          <w:tcPr>
+            <w:tcW w:w="2055" w:type="dxa"/>
+            <w:tcBorders>
+              <w:left w:val="single" w:sz="4" w:space="0" w:color="auto"/>
+              <w:bottom w:val="single" w:sz="4" w:space="0" w:color="auto"/>
+              <w:right w:val="single" w:sz="4" w:space="0" w:color="auto"/>
+            </w:tcBorders>
+            <w:vAlign w:val="center"/>
+          </w:tcPr>
+          <w:p>
+            <w:pPr>
+              <w:jc w:val="center"/>
+              <w:cnfStyle w:val="000000010000" w:firstRow="0" w:lastRow="0" w:firstColumn="0" w:lastColumn="0" w:oddVBand="0" w:evenVBand="0" w:oddHBand="0" w:evenHBand="1" w:firstRowFirstColumn="0" w:firstRowLastColumn="0" w:lastRowFirstColumn="0" w:lastRowLastColumn="0"/>
+            </w:pPr>
+            <w:r>
+              <w:t>14/07/2014</w:t>
+            </w:r>
+          </w:p>
+        </w:tc>
+      </w:tr>
+      <w:tr>
+        <w:trPr>
+          <w:cnfStyle w:val="000000100000" w:firstRow="0" w:lastRow="0" w:firstColumn="0" w:lastColumn="0" w:oddVBand="0" w:evenVBand="0" w:oddHBand="1" w:evenHBand="0" w:firstRowFirstColumn="0" w:firstRowLastColumn="0" w:lastRowFirstColumn="0" w:lastRowLastColumn="0"/>
+          <w:trHeight w:val="285"/>
+        </w:trPr>
+        <w:tc>
+          <w:tcPr>
+            <w:cnfStyle w:val="001000000000" w:firstRow="0" w:lastRow="0" w:firstColumn="1" w:lastColumn="0" w:oddVBand="0" w:evenVBand="0" w:oddHBand="0" w:evenHBand="0" w:firstRowFirstColumn="0" w:firstRowLastColumn="0" w:lastRowFirstColumn="0" w:lastRowLastColumn="0"/>
+            <w:tcW w:w="1668" w:type="dxa"/>
+            <w:tcBorders>
+              <w:left w:val="single" w:sz="4" w:space="0" w:color="auto"/>
+              <w:bottom w:val="single" w:sz="4" w:space="0" w:color="auto"/>
+              <w:right w:val="single" w:sz="4" w:space="0" w:color="auto"/>
+            </w:tcBorders>
+            <w:vAlign w:val="center"/>
+          </w:tcPr>
+          <w:p>
+            <w:pPr>
+              <w:jc w:val="center"/>
+            </w:pPr>
+            <w:r>
+              <w:t>Andrés</w:t>
+            </w:r>
+          </w:p>
+        </w:tc>
+        <w:tc>
+          <w:tcPr>
+            <w:tcW w:w="5244" w:type="dxa"/>
+            <w:tcBorders>
+              <w:left w:val="single" w:sz="4" w:space="0" w:color="auto"/>
+              <w:bottom w:val="single" w:sz="4" w:space="0" w:color="auto"/>
+              <w:right w:val="single" w:sz="4" w:space="0" w:color="auto"/>
+            </w:tcBorders>
+            <w:vAlign w:val="center"/>
+          </w:tcPr>
+          <w:p>
+            <w:pPr>
+              <w:jc w:val="center"/>
+              <w:cnfStyle w:val="000000100000" w:firstRow="0" w:lastRow="0" w:firstColumn="0" w:lastColumn="0" w:oddVBand="0" w:evenVBand="0" w:oddHBand="1" w:evenHBand="0" w:firstRowFirstColumn="0" w:firstRowLastColumn="0" w:lastRowFirstColumn="0" w:lastRowLastColumn="0"/>
+            </w:pPr>
+            <w:r>
+              <w:t>Semana sem PC</w:t>
+            </w:r>
+          </w:p>
+        </w:tc>
+        <w:tc>
+          <w:tcPr>
+            <w:tcW w:w="2055" w:type="dxa"/>
+            <w:tcBorders>
+              <w:left w:val="single" w:sz="4" w:space="0" w:color="auto"/>
+              <w:bottom w:val="single" w:sz="4" w:space="0" w:color="auto"/>
+              <w:right w:val="single" w:sz="4" w:space="0" w:color="auto"/>
+            </w:tcBorders>
+            <w:vAlign w:val="center"/>
+          </w:tcPr>
+          <w:p>
+            <w:pPr>
+              <w:jc w:val="center"/>
+              <w:cnfStyle w:val="000000100000" w:firstRow="0" w:lastRow="0" w:firstColumn="0" w:lastColumn="0" w:oddVBand="0" w:evenVBand="0" w:oddHBand="1" w:evenHBand="0" w:firstRowFirstColumn="0" w:firstRowLastColumn="0" w:lastRowFirstColumn="0" w:lastRowLastColumn="0"/>
+            </w:pPr>
+            <w:r>
+              <w:t>21/07</w:t>
+            </w:r>
+            <w:r>
+              <w:t>/2014</w:t>
+            </w:r>
+          </w:p>
+        </w:tc>
+      </w:tr>
+      <w:tr>
+        <w:trPr>
+          <w:cnfStyle w:val="000000010000" w:firstRow="0" w:lastRow="0" w:firstColumn="0" w:lastColumn="0" w:oddVBand="0" w:evenVBand="0" w:oddHBand="0" w:evenHBand="1" w:firstRowFirstColumn="0" w:firstRowLastColumn="0" w:lastRowFirstColumn="0" w:lastRowLastColumn="0"/>
+          <w:trHeight w:val="285"/>
+        </w:trPr>
+        <w:tc>
+          <w:tcPr>
+            <w:cnfStyle w:val="001000000000" w:firstRow="0" w:lastRow="0" w:firstColumn="1" w:lastColumn="0" w:oddVBand="0" w:evenVBand="0" w:oddHBand="0" w:evenHBand="0" w:firstRowFirstColumn="0" w:firstRowLastColumn="0" w:lastRowFirstColumn="0" w:lastRowLastColumn="0"/>
+            <w:tcW w:w="1668" w:type="dxa"/>
+            <w:tcBorders>
+              <w:left w:val="single" w:sz="4" w:space="0" w:color="auto"/>
+              <w:bottom w:val="single" w:sz="4" w:space="0" w:color="auto"/>
+              <w:right w:val="single" w:sz="4" w:space="0" w:color="auto"/>
+            </w:tcBorders>
+            <w:vAlign w:val="center"/>
+          </w:tcPr>
+          <w:p>
+            <w:pPr>
+              <w:jc w:val="center"/>
+            </w:pPr>
+            <w:proofErr w:type="spellStart"/>
+            <w:r>
+              <w:t>Cleverton</w:t>
+            </w:r>
+            <w:proofErr w:type="spellEnd"/>
+          </w:p>
+        </w:tc>
+        <w:tc>
+          <w:tcPr>
+            <w:tcW w:w="5244" w:type="dxa"/>
+            <w:tcBorders>
+              <w:left w:val="single" w:sz="4" w:space="0" w:color="auto"/>
+              <w:bottom w:val="single" w:sz="4" w:space="0" w:color="auto"/>
+              <w:right w:val="single" w:sz="4" w:space="0" w:color="auto"/>
+            </w:tcBorders>
+            <w:vAlign w:val="center"/>
+          </w:tcPr>
+          <w:p>
+            <w:pPr>
+              <w:jc w:val="center"/>
+              <w:cnfStyle w:val="000000010000" w:firstRow="0" w:lastRow="0" w:firstColumn="0" w:lastColumn="0" w:oddVBand="0" w:evenVBand="0" w:oddHBand="0" w:evenHBand="1" w:firstRowFirstColumn="0" w:firstRowLastColumn="0" w:lastRowFirstColumn="0" w:lastRowLastColumn="0"/>
+            </w:pPr>
+            <w:r>
+              <w:t>Semana sem PC</w:t>
+            </w:r>
+          </w:p>
+        </w:tc>
+        <w:tc>
+          <w:tcPr>
+            <w:tcW w:w="2055" w:type="dxa"/>
+            <w:tcBorders>
+              <w:left w:val="single" w:sz="4" w:space="0" w:color="auto"/>
+              <w:bottom w:val="single" w:sz="4" w:space="0" w:color="auto"/>
+              <w:right w:val="single" w:sz="4" w:space="0" w:color="auto"/>
+            </w:tcBorders>
+            <w:vAlign w:val="center"/>
+          </w:tcPr>
+          <w:p>
+            <w:pPr>
+              <w:jc w:val="center"/>
+              <w:cnfStyle w:val="000000010000" w:firstRow="0" w:lastRow="0" w:firstColumn="0" w:lastColumn="0" w:oddVBand="0" w:evenVBand="0" w:oddHBand="0" w:evenHBand="1" w:firstRowFirstColumn="0" w:firstRowLastColumn="0" w:lastRowFirstColumn="0" w:lastRowLastColumn="0"/>
+            </w:pPr>
+            <w:r>
+              <w:t>21/07/2014</w:t>
+            </w:r>
+          </w:p>
+        </w:tc>
+      </w:tr>
+      <w:tr>
+        <w:trPr>
+          <w:cnfStyle w:val="000000100000" w:firstRow="0" w:lastRow="0" w:firstColumn="0" w:lastColumn="0" w:oddVBand="0" w:evenVBand="0" w:oddHBand="1" w:evenHBand="0" w:firstRowFirstColumn="0" w:firstRowLastColumn="0" w:lastRowFirstColumn="0" w:lastRowLastColumn="0"/>
+          <w:trHeight w:val="285"/>
+        </w:trPr>
+        <w:tc>
+          <w:tcPr>
+            <w:cnfStyle w:val="001000000000" w:firstRow="0" w:lastRow="0" w:firstColumn="1" w:lastColumn="0" w:oddVBand="0" w:evenVBand="0" w:oddHBand="0" w:evenHBand="0" w:firstRowFirstColumn="0" w:firstRowLastColumn="0" w:lastRowFirstColumn="0" w:lastRowLastColumn="0"/>
+            <w:tcW w:w="1668" w:type="dxa"/>
+            <w:tcBorders>
+              <w:left w:val="single" w:sz="4" w:space="0" w:color="auto"/>
+              <w:bottom w:val="single" w:sz="4" w:space="0" w:color="auto"/>
+              <w:right w:val="single" w:sz="4" w:space="0" w:color="auto"/>
+            </w:tcBorders>
+            <w:vAlign w:val="center"/>
+          </w:tcPr>
+          <w:p>
+            <w:pPr>
+              <w:jc w:val="center"/>
+            </w:pPr>
+            <w:r>
+              <w:t>Andrés</w:t>
+            </w:r>
+          </w:p>
+        </w:tc>
+        <w:tc>
+          <w:tcPr>
+            <w:tcW w:w="5244" w:type="dxa"/>
+            <w:tcBorders>
+              <w:left w:val="single" w:sz="4" w:space="0" w:color="auto"/>
+              <w:bottom w:val="single" w:sz="4" w:space="0" w:color="auto"/>
+              <w:right w:val="single" w:sz="4" w:space="0" w:color="auto"/>
+            </w:tcBorders>
+            <w:vAlign w:val="center"/>
+          </w:tcPr>
+          <w:p>
+            <w:pPr>
+              <w:jc w:val="center"/>
+              <w:cnfStyle w:val="000000100000" w:firstRow="0" w:lastRow="0" w:firstColumn="0" w:lastColumn="0" w:oddVBand="0" w:evenVBand="0" w:oddHBand="1" w:evenHBand="0" w:firstRowFirstColumn="0" w:firstRowLastColumn="0" w:lastRowFirstColumn="0" w:lastRowLastColumn="0"/>
+            </w:pPr>
+            <w:r>
+              <w:t>A definir</w:t>
+            </w:r>
             <w:bookmarkStart w:id="0" w:name="_GoBack"/>
             <w:bookmarkEnd w:id="0"/>
           </w:p>
@@ -403,10 +606,84 @@
           <w:p>
             <w:pPr>
               <w:jc w:val="center"/>
+              <w:cnfStyle w:val="000000100000" w:firstRow="0" w:lastRow="0" w:firstColumn="0" w:lastColumn="0" w:oddVBand="0" w:evenVBand="0" w:oddHBand="1" w:evenHBand="0" w:firstRowFirstColumn="0" w:firstRowLastColumn="0" w:lastRowFirstColumn="0" w:lastRowLastColumn="0"/>
+            </w:pPr>
+            <w:r>
+              <w:t>28</w:t>
+            </w:r>
+            <w:r>
+              <w:t>/07/2014</w:t>
+            </w:r>
+          </w:p>
+        </w:tc>
+      </w:tr>
+      <w:tr>
+        <w:trPr>
+          <w:cnfStyle w:val="000000010000" w:firstRow="0" w:lastRow="0" w:firstColumn="0" w:lastColumn="0" w:oddVBand="0" w:evenVBand="0" w:oddHBand="0" w:evenHBand="1" w:firstRowFirstColumn="0" w:firstRowLastColumn="0" w:lastRowFirstColumn="0" w:lastRowLastColumn="0"/>
+          <w:trHeight w:val="285"/>
+        </w:trPr>
+        <w:tc>
+          <w:tcPr>
+            <w:cnfStyle w:val="001000000000" w:firstRow="0" w:lastRow="0" w:firstColumn="1" w:lastColumn="0" w:oddVBand="0" w:evenVBand="0" w:oddHBand="0" w:evenHBand="0" w:firstRowFirstColumn="0" w:firstRowLastColumn="0" w:lastRowFirstColumn="0" w:lastRowLastColumn="0"/>
+            <w:tcW w:w="1668" w:type="dxa"/>
+            <w:tcBorders>
+              <w:left w:val="single" w:sz="4" w:space="0" w:color="auto"/>
+              <w:bottom w:val="single" w:sz="4" w:space="0" w:color="auto"/>
+              <w:right w:val="single" w:sz="4" w:space="0" w:color="auto"/>
+            </w:tcBorders>
+            <w:vAlign w:val="center"/>
+          </w:tcPr>
+          <w:p>
+            <w:pPr>
+              <w:jc w:val="center"/>
+            </w:pPr>
+            <w:proofErr w:type="spellStart"/>
+            <w:r>
+              <w:t>Cleverton</w:t>
+            </w:r>
+            <w:proofErr w:type="spellEnd"/>
+          </w:p>
+        </w:tc>
+        <w:tc>
+          <w:tcPr>
+            <w:tcW w:w="5244" w:type="dxa"/>
+            <w:tcBorders>
+              <w:left w:val="single" w:sz="4" w:space="0" w:color="auto"/>
+              <w:bottom w:val="single" w:sz="4" w:space="0" w:color="auto"/>
+              <w:right w:val="single" w:sz="4" w:space="0" w:color="auto"/>
+            </w:tcBorders>
+            <w:vAlign w:val="center"/>
+          </w:tcPr>
+          <w:p>
+            <w:pPr>
+              <w:jc w:val="center"/>
               <w:cnfStyle w:val="000000010000" w:firstRow="0" w:lastRow="0" w:firstColumn="0" w:lastColumn="0" w:oddVBand="0" w:evenVBand="0" w:oddHBand="0" w:evenHBand="1" w:firstRowFirstColumn="0" w:firstRowLastColumn="0" w:lastRowFirstColumn="0" w:lastRowLastColumn="0"/>
             </w:pPr>
             <w:r>
-              <w:t>14/07/2014</w:t>
+              <w:t>A definir</w:t>
+            </w:r>
+          </w:p>
+        </w:tc>
+        <w:tc>
+          <w:tcPr>
+            <w:tcW w:w="2055" w:type="dxa"/>
+            <w:tcBorders>
+              <w:left w:val="single" w:sz="4" w:space="0" w:color="auto"/>
+              <w:bottom w:val="single" w:sz="4" w:space="0" w:color="auto"/>
+              <w:right w:val="single" w:sz="4" w:space="0" w:color="auto"/>
+            </w:tcBorders>
+            <w:vAlign w:val="center"/>
+          </w:tcPr>
+          <w:p>
+            <w:pPr>
+              <w:jc w:val="center"/>
+              <w:cnfStyle w:val="000000010000" w:firstRow="0" w:lastRow="0" w:firstColumn="0" w:lastColumn="0" w:oddVBand="0" w:evenVBand="0" w:oddHBand="0" w:evenHBand="1" w:firstRowFirstColumn="0" w:firstRowLastColumn="0" w:lastRowFirstColumn="0" w:lastRowLastColumn="0"/>
+            </w:pPr>
+            <w:r>
+              <w:t>28/07</w:t>
+            </w:r>
+            <w:r>
+              <w:t>/2014</w:t>
             </w:r>
           </w:p>
         </w:tc>
@@ -881,6 +1158,7 @@
       <w:spacing w:after="0" w:line="240" w:lineRule="auto"/>
     </w:pPr>
     <w:tblPr>
+      <w:tblInd w:w="0" w:type="dxa"/>
       <w:tblBorders>
         <w:top w:val="single" w:sz="4" w:space="0" w:color="auto"/>
         <w:left w:val="single" w:sz="4" w:space="0" w:color="auto"/>
@@ -889,6 +1167,12 @@
         <w:insideH w:val="single" w:sz="4" w:space="0" w:color="auto"/>
         <w:insideV w:val="single" w:sz="4" w:space="0" w:color="auto"/>
       </w:tblBorders>
+      <w:tblCellMar>
+        <w:top w:w="0" w:type="dxa"/>
+        <w:left w:w="108" w:type="dxa"/>
+        <w:bottom w:w="0" w:type="dxa"/>
+        <w:right w:w="108" w:type="dxa"/>
+      </w:tblCellMar>
     </w:tblPr>
   </w:style>
   <w:style w:type="table" w:styleId="SombreamentoClaro-nfase1">
@@ -905,10 +1189,17 @@
     <w:tblPr>
       <w:tblStyleRowBandSize w:val="1"/>
       <w:tblStyleColBandSize w:val="1"/>
+      <w:tblInd w:w="0" w:type="dxa"/>
       <w:tblBorders>
         <w:top w:val="single" w:sz="8" w:space="0" w:color="4F81BD" w:themeColor="accent1"/>
         <w:bottom w:val="single" w:sz="8" w:space="0" w:color="4F81BD" w:themeColor="accent1"/>
       </w:tblBorders>
+      <w:tblCellMar>
+        <w:top w:w="0" w:type="dxa"/>
+        <w:left w:w="108" w:type="dxa"/>
+        <w:bottom w:w="0" w:type="dxa"/>
+        <w:right w:w="108" w:type="dxa"/>
+      </w:tblCellMar>
     </w:tblPr>
     <w:tblStylePr w:type="firstRow">
       <w:pPr>
@@ -998,12 +1289,19 @@
     <w:tblPr>
       <w:tblStyleRowBandSize w:val="1"/>
       <w:tblStyleColBandSize w:val="1"/>
+      <w:tblInd w:w="0" w:type="dxa"/>
       <w:tblBorders>
         <w:top w:val="single" w:sz="8" w:space="0" w:color="4BACC6" w:themeColor="accent5"/>
         <w:left w:val="single" w:sz="8" w:space="0" w:color="4BACC6" w:themeColor="accent5"/>
         <w:bottom w:val="single" w:sz="8" w:space="0" w:color="4BACC6" w:themeColor="accent5"/>
         <w:right w:val="single" w:sz="8" w:space="0" w:color="4BACC6" w:themeColor="accent5"/>
       </w:tblBorders>
+      <w:tblCellMar>
+        <w:top w:w="0" w:type="dxa"/>
+        <w:left w:w="108" w:type="dxa"/>
+        <w:bottom w:w="0" w:type="dxa"/>
+        <w:right w:w="108" w:type="dxa"/>
+      </w:tblCellMar>
     </w:tblPr>
     <w:tblStylePr w:type="firstRow">
       <w:pPr>
@@ -1083,6 +1381,7 @@
     <w:tblPr>
       <w:tblStyleRowBandSize w:val="1"/>
       <w:tblStyleColBandSize w:val="1"/>
+      <w:tblInd w:w="0" w:type="dxa"/>
       <w:tblBorders>
         <w:top w:val="single" w:sz="8" w:space="0" w:color="7BA0CD" w:themeColor="accent1" w:themeTint="BF"/>
         <w:left w:val="single" w:sz="8" w:space="0" w:color="7BA0CD" w:themeColor="accent1" w:themeTint="BF"/>
@@ -1090,6 +1389,12 @@
         <w:right w:val="single" w:sz="8" w:space="0" w:color="7BA0CD" w:themeColor="accent1" w:themeTint="BF"/>
         <w:insideH w:val="single" w:sz="8" w:space="0" w:color="7BA0CD" w:themeColor="accent1" w:themeTint="BF"/>
       </w:tblBorders>
+      <w:tblCellMar>
+        <w:top w:w="0" w:type="dxa"/>
+        <w:left w:w="108" w:type="dxa"/>
+        <w:bottom w:w="0" w:type="dxa"/>
+        <w:right w:w="108" w:type="dxa"/>
+      </w:tblCellMar>
     </w:tblPr>
     <w:tblStylePr w:type="firstRow">
       <w:pPr>
@@ -1370,6 +1675,7 @@
       <w:spacing w:after="0" w:line="240" w:lineRule="auto"/>
     </w:pPr>
     <w:tblPr>
+      <w:tblInd w:w="0" w:type="dxa"/>
       <w:tblBorders>
         <w:top w:val="single" w:sz="4" w:space="0" w:color="auto"/>
         <w:left w:val="single" w:sz="4" w:space="0" w:color="auto"/>
@@ -1378,6 +1684,12 @@
         <w:insideH w:val="single" w:sz="4" w:space="0" w:color="auto"/>
         <w:insideV w:val="single" w:sz="4" w:space="0" w:color="auto"/>
       </w:tblBorders>
+      <w:tblCellMar>
+        <w:top w:w="0" w:type="dxa"/>
+        <w:left w:w="108" w:type="dxa"/>
+        <w:bottom w:w="0" w:type="dxa"/>
+        <w:right w:w="108" w:type="dxa"/>
+      </w:tblCellMar>
     </w:tblPr>
   </w:style>
   <w:style w:type="table" w:styleId="SombreamentoClaro-nfase1">
@@ -1394,10 +1706,17 @@
     <w:tblPr>
       <w:tblStyleRowBandSize w:val="1"/>
       <w:tblStyleColBandSize w:val="1"/>
+      <w:tblInd w:w="0" w:type="dxa"/>
       <w:tblBorders>
         <w:top w:val="single" w:sz="8" w:space="0" w:color="4F81BD" w:themeColor="accent1"/>
         <w:bottom w:val="single" w:sz="8" w:space="0" w:color="4F81BD" w:themeColor="accent1"/>
       </w:tblBorders>
+      <w:tblCellMar>
+        <w:top w:w="0" w:type="dxa"/>
+        <w:left w:w="108" w:type="dxa"/>
+        <w:bottom w:w="0" w:type="dxa"/>
+        <w:right w:w="108" w:type="dxa"/>
+      </w:tblCellMar>
     </w:tblPr>
     <w:tblStylePr w:type="firstRow">
       <w:pPr>
@@ -1487,12 +1806,19 @@
     <w:tblPr>
       <w:tblStyleRowBandSize w:val="1"/>
       <w:tblStyleColBandSize w:val="1"/>
+      <w:tblInd w:w="0" w:type="dxa"/>
       <w:tblBorders>
         <w:top w:val="single" w:sz="8" w:space="0" w:color="4BACC6" w:themeColor="accent5"/>
         <w:left w:val="single" w:sz="8" w:space="0" w:color="4BACC6" w:themeColor="accent5"/>
         <w:bottom w:val="single" w:sz="8" w:space="0" w:color="4BACC6" w:themeColor="accent5"/>
         <w:right w:val="single" w:sz="8" w:space="0" w:color="4BACC6" w:themeColor="accent5"/>
       </w:tblBorders>
+      <w:tblCellMar>
+        <w:top w:w="0" w:type="dxa"/>
+        <w:left w:w="108" w:type="dxa"/>
+        <w:bottom w:w="0" w:type="dxa"/>
+        <w:right w:w="108" w:type="dxa"/>
+      </w:tblCellMar>
     </w:tblPr>
     <w:tblStylePr w:type="firstRow">
       <w:pPr>
@@ -1572,6 +1898,7 @@
     <w:tblPr>
       <w:tblStyleRowBandSize w:val="1"/>
       <w:tblStyleColBandSize w:val="1"/>
+      <w:tblInd w:w="0" w:type="dxa"/>
       <w:tblBorders>
         <w:top w:val="single" w:sz="8" w:space="0" w:color="7BA0CD" w:themeColor="accent1" w:themeTint="BF"/>
         <w:left w:val="single" w:sz="8" w:space="0" w:color="7BA0CD" w:themeColor="accent1" w:themeTint="BF"/>
@@ -1579,6 +1906,12 @@
         <w:right w:val="single" w:sz="8" w:space="0" w:color="7BA0CD" w:themeColor="accent1" w:themeTint="BF"/>
         <w:insideH w:val="single" w:sz="8" w:space="0" w:color="7BA0CD" w:themeColor="accent1" w:themeTint="BF"/>
       </w:tblBorders>
+      <w:tblCellMar>
+        <w:top w:w="0" w:type="dxa"/>
+        <w:left w:w="108" w:type="dxa"/>
+        <w:bottom w:w="0" w:type="dxa"/>
+        <w:right w:w="108" w:type="dxa"/>
+      </w:tblCellMar>
     </w:tblPr>
     <w:tblStylePr w:type="firstRow">
       <w:pPr>

</xml_diff>

<commit_message>
Caso de Uso GrupoPlanoDeContas; Caso de Uso Funcionario; Atualização do Cronograma de Desenvolvimento RL.docx
</commit_message>
<xml_diff>
--- a/Gerenciamento/Cronograma de Desenvolvimento RL.docx
+++ b/Gerenciamento/Cronograma de Desenvolvimento RL.docx
@@ -184,9 +184,11 @@
             <w:pPr>
               <w:jc w:val="center"/>
             </w:pPr>
+            <w:proofErr w:type="spellStart"/>
             <w:r>
               <w:t>Cleverton</w:t>
             </w:r>
+            <w:proofErr w:type="spellEnd"/>
           </w:p>
         </w:tc>
         <w:tc>
@@ -332,9 +334,11 @@
             <w:pPr>
               <w:jc w:val="center"/>
             </w:pPr>
+            <w:proofErr w:type="spellStart"/>
             <w:r>
               <w:t>Cleverton</w:t>
             </w:r>
+            <w:proofErr w:type="spellEnd"/>
           </w:p>
         </w:tc>
         <w:tc>
@@ -353,35 +357,10 @@
               <w:cnfStyle w:val="000000010000" w:firstRow="0" w:lastRow="0" w:firstColumn="0" w:lastColumn="0" w:oddVBand="0" w:evenVBand="0" w:oddHBand="0" w:evenHBand="1" w:firstRowFirstColumn="0" w:firstRowLastColumn="0" w:lastRowFirstColumn="0" w:lastRowLastColumn="0"/>
             </w:pPr>
             <w:r>
-              <w:t>Caso de Uso Grupo Plano de Contas</w:t>
-            </w:r>
-          </w:p>
-          <w:p>
-            <w:pPr>
-              <w:jc w:val="center"/>
-              <w:cnfStyle w:val="000000010000" w:firstRow="0" w:lastRow="0" w:firstColumn="0" w:lastColumn="0" w:oddVBand="0" w:evenVBand="0" w:oddHBand="0" w:evenHBand="1" w:firstRowFirstColumn="0" w:firstRowLastColumn="0" w:lastRowFirstColumn="0" w:lastRowLastColumn="0"/>
-            </w:pPr>
-            <w:r>
-              <w:t>Caso de Uso Enquetes</w:t>
-            </w:r>
-          </w:p>
-          <w:p>
-            <w:pPr>
-              <w:jc w:val="center"/>
-              <w:cnfStyle w:val="000000010000" w:firstRow="0" w:lastRow="0" w:firstColumn="0" w:lastColumn="0" w:oddVBand="0" w:evenVBand="0" w:oddHBand="0" w:evenHBand="1" w:firstRowFirstColumn="0" w:firstRowLastColumn="0" w:lastRowFirstColumn="0" w:lastRowLastColumn="0"/>
-            </w:pPr>
-            <w:r>
-              <w:t>Caso de Uso Postagem</w:t>
-            </w:r>
-          </w:p>
-          <w:p>
-            <w:pPr>
-              <w:jc w:val="center"/>
-              <w:cnfStyle w:val="000000010000" w:firstRow="0" w:lastRow="0" w:firstColumn="0" w:lastColumn="0" w:oddVBand="0" w:evenVBand="0" w:oddHBand="0" w:evenHBand="1" w:firstRowFirstColumn="0" w:firstRowLastColumn="0" w:lastRowFirstColumn="0" w:lastRowLastColumn="0"/>
-            </w:pPr>
-            <w:r>
-              <w:t>Caso de Uso Voto Enquete</w:t>
-            </w:r>
+              <w:t>Semana sem PC</w:t>
+            </w:r>
+            <w:bookmarkStart w:id="0" w:name="_GoBack"/>
+            <w:bookmarkEnd w:id="0"/>
           </w:p>
         </w:tc>
         <w:tc>
@@ -491,9 +470,11 @@
             <w:pPr>
               <w:jc w:val="center"/>
             </w:pPr>
+            <w:proofErr w:type="spellStart"/>
             <w:r>
               <w:t>Cleverton</w:t>
             </w:r>
+            <w:proofErr w:type="spellEnd"/>
           </w:p>
         </w:tc>
         <w:tc>
@@ -589,8 +570,6 @@
             <w:r>
               <w:t>Caso de Uso Bloco</w:t>
             </w:r>
-            <w:bookmarkStart w:id="0" w:name="_GoBack"/>
-            <w:bookmarkEnd w:id="0"/>
           </w:p>
         </w:tc>
         <w:tc>
@@ -634,9 +613,11 @@
             <w:pPr>
               <w:jc w:val="center"/>
             </w:pPr>
+            <w:proofErr w:type="spellStart"/>
             <w:r>
               <w:t>Cleverton</w:t>
             </w:r>
+            <w:proofErr w:type="spellEnd"/>
           </w:p>
         </w:tc>
         <w:tc>
@@ -655,7 +636,25 @@
               <w:cnfStyle w:val="000000010000" w:firstRow="0" w:lastRow="0" w:firstColumn="0" w:lastColumn="0" w:oddVBand="0" w:evenVBand="0" w:oddHBand="0" w:evenHBand="1" w:firstRowFirstColumn="0" w:firstRowLastColumn="0" w:lastRowFirstColumn="0" w:lastRowLastColumn="0"/>
             </w:pPr>
             <w:r>
-              <w:t>A definir</w:t>
+              <w:t>Caso de Uso Setor</w:t>
+            </w:r>
+          </w:p>
+          <w:p>
+            <w:pPr>
+              <w:jc w:val="center"/>
+              <w:cnfStyle w:val="000000010000" w:firstRow="0" w:lastRow="0" w:firstColumn="0" w:lastColumn="0" w:oddVBand="0" w:evenVBand="0" w:oddHBand="0" w:evenHBand="1" w:firstRowFirstColumn="0" w:firstRowLastColumn="0" w:lastRowFirstColumn="0" w:lastRowLastColumn="0"/>
+            </w:pPr>
+            <w:r>
+              <w:t>Caso de Uso Funcionário</w:t>
+            </w:r>
+          </w:p>
+          <w:p>
+            <w:pPr>
+              <w:jc w:val="center"/>
+              <w:cnfStyle w:val="000000010000" w:firstRow="0" w:lastRow="0" w:firstColumn="0" w:lastColumn="0" w:oddVBand="0" w:evenVBand="0" w:oddHBand="0" w:evenHBand="1" w:firstRowFirstColumn="0" w:firstRowLastColumn="0" w:lastRowFirstColumn="0" w:lastRowLastColumn="0"/>
+            </w:pPr>
+            <w:r>
+              <w:t>Caso de Uso Grupo Plano de Contas</w:t>
             </w:r>
           </w:p>
         </w:tc>
@@ -765,9 +764,11 @@
             <w:pPr>
               <w:jc w:val="center"/>
             </w:pPr>
+            <w:proofErr w:type="spellStart"/>
             <w:r>
               <w:t>Cleverton</w:t>
             </w:r>
+            <w:proofErr w:type="spellEnd"/>
           </w:p>
         </w:tc>
         <w:tc>
@@ -892,9 +893,11 @@
             <w:pPr>
               <w:jc w:val="center"/>
             </w:pPr>
+            <w:proofErr w:type="spellStart"/>
             <w:r>
               <w:t>Cleverton</w:t>
             </w:r>
+            <w:proofErr w:type="spellEnd"/>
           </w:p>
         </w:tc>
         <w:tc>

</xml_diff>

<commit_message>
Atualização do Cronograma de Desenvolvimento RL.docx
</commit_message>
<xml_diff>
--- a/Gerenciamento/Cronograma de Desenvolvimento RL.docx
+++ b/Gerenciamento/Cronograma de Desenvolvimento RL.docx
@@ -184,11 +184,9 @@
             <w:pPr>
               <w:jc w:val="center"/>
             </w:pPr>
-            <w:proofErr w:type="spellStart"/>
             <w:r>
               <w:t>Cleverton</w:t>
             </w:r>
-            <w:proofErr w:type="spellEnd"/>
           </w:p>
         </w:tc>
         <w:tc>
@@ -334,11 +332,9 @@
             <w:pPr>
               <w:jc w:val="center"/>
             </w:pPr>
-            <w:proofErr w:type="spellStart"/>
             <w:r>
               <w:t>Cleverton</w:t>
             </w:r>
-            <w:proofErr w:type="spellEnd"/>
           </w:p>
         </w:tc>
         <w:tc>
@@ -359,8 +355,6 @@
             <w:r>
               <w:t>Semana sem PC</w:t>
             </w:r>
-            <w:bookmarkStart w:id="0" w:name="_GoBack"/>
-            <w:bookmarkEnd w:id="0"/>
           </w:p>
         </w:tc>
         <w:tc>
@@ -470,11 +464,9 @@
             <w:pPr>
               <w:jc w:val="center"/>
             </w:pPr>
-            <w:proofErr w:type="spellStart"/>
             <w:r>
               <w:t>Cleverton</w:t>
             </w:r>
-            <w:proofErr w:type="spellEnd"/>
           </w:p>
         </w:tc>
         <w:tc>
@@ -613,11 +605,9 @@
             <w:pPr>
               <w:jc w:val="center"/>
             </w:pPr>
-            <w:proofErr w:type="spellStart"/>
             <w:r>
               <w:t>Cleverton</w:t>
             </w:r>
-            <w:proofErr w:type="spellEnd"/>
           </w:p>
         </w:tc>
         <w:tc>
@@ -720,8 +710,34 @@
               <w:cnfStyle w:val="000000100000" w:firstRow="0" w:lastRow="0" w:firstColumn="0" w:lastColumn="0" w:oddVBand="0" w:evenVBand="0" w:oddHBand="1" w:evenHBand="0" w:firstRowFirstColumn="0" w:firstRowLastColumn="0" w:lastRowFirstColumn="0" w:lastRowLastColumn="0"/>
             </w:pPr>
             <w:r>
-              <w:t>A definir</w:t>
-            </w:r>
+              <w:t xml:space="preserve">Caso de Uso </w:t>
+            </w:r>
+            <w:r>
+              <w:t>A</w:t>
+            </w:r>
+            <w:r>
+              <w:t>locar Proprietário na Moradia</w:t>
+            </w:r>
+          </w:p>
+          <w:p>
+            <w:pPr>
+              <w:jc w:val="center"/>
+              <w:cnfStyle w:val="000000100000" w:firstRow="0" w:lastRow="0" w:firstColumn="0" w:lastColumn="0" w:oddVBand="0" w:evenVBand="0" w:oddHBand="1" w:evenHBand="0" w:firstRowFirstColumn="0" w:firstRowLastColumn="0" w:lastRowFirstColumn="0" w:lastRowLastColumn="0"/>
+            </w:pPr>
+            <w:r>
+              <w:t>Caso de Uso Veículo</w:t>
+            </w:r>
+          </w:p>
+          <w:p>
+            <w:pPr>
+              <w:jc w:val="center"/>
+              <w:cnfStyle w:val="000000100000" w:firstRow="0" w:lastRow="0" w:firstColumn="0" w:lastColumn="0" w:oddVBand="0" w:evenVBand="0" w:oddHBand="1" w:evenHBand="0" w:firstRowFirstColumn="0" w:firstRowLastColumn="0" w:lastRowFirstColumn="0" w:lastRowLastColumn="0"/>
+            </w:pPr>
+            <w:r>
+              <w:t>Caso de Uso Acesso Veículo</w:t>
+            </w:r>
+            <w:bookmarkStart w:id="0" w:name="_GoBack"/>
+            <w:bookmarkEnd w:id="0"/>
           </w:p>
         </w:tc>
         <w:tc>
@@ -764,11 +780,9 @@
             <w:pPr>
               <w:jc w:val="center"/>
             </w:pPr>
-            <w:proofErr w:type="spellStart"/>
             <w:r>
               <w:t>Cleverton</w:t>
             </w:r>
-            <w:proofErr w:type="spellEnd"/>
           </w:p>
         </w:tc>
         <w:tc>
@@ -893,11 +907,9 @@
             <w:pPr>
               <w:jc w:val="center"/>
             </w:pPr>
-            <w:proofErr w:type="spellStart"/>
             <w:r>
               <w:t>Cleverton</w:t>
             </w:r>
-            <w:proofErr w:type="spellEnd"/>
           </w:p>
         </w:tc>
         <w:tc>

</xml_diff>

<commit_message>
Atualização do Cronograma de Desenvolvimento RL.docx; Crud Enquente.
</commit_message>
<xml_diff>
--- a/Gerenciamento/Cronograma de Desenvolvimento RL.docx
+++ b/Gerenciamento/Cronograma de Desenvolvimento RL.docx
@@ -184,9 +184,11 @@
             <w:pPr>
               <w:jc w:val="center"/>
             </w:pPr>
+            <w:proofErr w:type="spellStart"/>
             <w:r>
               <w:t>Cleverton</w:t>
             </w:r>
+            <w:proofErr w:type="spellEnd"/>
           </w:p>
         </w:tc>
         <w:tc>
@@ -332,9 +334,11 @@
             <w:pPr>
               <w:jc w:val="center"/>
             </w:pPr>
+            <w:proofErr w:type="spellStart"/>
             <w:r>
               <w:t>Cleverton</w:t>
             </w:r>
+            <w:proofErr w:type="spellEnd"/>
           </w:p>
         </w:tc>
         <w:tc>
@@ -464,9 +468,11 @@
             <w:pPr>
               <w:jc w:val="center"/>
             </w:pPr>
+            <w:proofErr w:type="spellStart"/>
             <w:r>
               <w:t>Cleverton</w:t>
             </w:r>
+            <w:proofErr w:type="spellEnd"/>
           </w:p>
         </w:tc>
         <w:tc>
@@ -605,9 +611,11 @@
             <w:pPr>
               <w:jc w:val="center"/>
             </w:pPr>
+            <w:proofErr w:type="spellStart"/>
             <w:r>
               <w:t>Cleverton</w:t>
             </w:r>
+            <w:proofErr w:type="spellEnd"/>
           </w:p>
         </w:tc>
         <w:tc>
@@ -736,8 +744,6 @@
             <w:r>
               <w:t>Caso de Uso Acesso Veículo</w:t>
             </w:r>
-            <w:bookmarkStart w:id="0" w:name="_GoBack"/>
-            <w:bookmarkEnd w:id="0"/>
           </w:p>
         </w:tc>
         <w:tc>
@@ -780,9 +786,11 @@
             <w:pPr>
               <w:jc w:val="center"/>
             </w:pPr>
+            <w:proofErr w:type="spellStart"/>
             <w:r>
               <w:t>Cleverton</w:t>
             </w:r>
+            <w:proofErr w:type="spellEnd"/>
           </w:p>
         </w:tc>
         <w:tc>
@@ -800,8 +808,27 @@
               <w:cnfStyle w:val="000000010000" w:firstRow="0" w:lastRow="0" w:firstColumn="0" w:lastColumn="0" w:oddVBand="0" w:evenVBand="0" w:oddHBand="0" w:evenHBand="1" w:firstRowFirstColumn="0" w:firstRowLastColumn="0" w:lastRowFirstColumn="0" w:lastRowLastColumn="0"/>
             </w:pPr>
             <w:r>
-              <w:t>A definir</w:t>
-            </w:r>
+              <w:t>Caso de Uso Postagens e comentários</w:t>
+            </w:r>
+          </w:p>
+          <w:p>
+            <w:pPr>
+              <w:jc w:val="center"/>
+              <w:cnfStyle w:val="000000010000" w:firstRow="0" w:lastRow="0" w:firstColumn="0" w:lastColumn="0" w:oddVBand="0" w:evenVBand="0" w:oddHBand="0" w:evenHBand="1" w:firstRowFirstColumn="0" w:firstRowLastColumn="0" w:lastRowFirstColumn="0" w:lastRowLastColumn="0"/>
+            </w:pPr>
+            <w:r>
+              <w:t xml:space="preserve">Utilização do </w:t>
+            </w:r>
+            <w:proofErr w:type="spellStart"/>
+            <w:r>
+              <w:t>login</w:t>
+            </w:r>
+            <w:proofErr w:type="spellEnd"/>
+            <w:r>
+              <w:t xml:space="preserve"> gerado pelo asp.NET</w:t>
+            </w:r>
+            <w:bookmarkStart w:id="0" w:name="_GoBack"/>
+            <w:bookmarkEnd w:id="0"/>
           </w:p>
         </w:tc>
         <w:tc>
@@ -907,9 +934,11 @@
             <w:pPr>
               <w:jc w:val="center"/>
             </w:pPr>
+            <w:proofErr w:type="spellStart"/>
             <w:r>
               <w:t>Cleverton</w:t>
             </w:r>
+            <w:proofErr w:type="spellEnd"/>
           </w:p>
         </w:tc>
         <w:tc>

</xml_diff>

<commit_message>
Atualização Cronograma de Desenvolvimento RL.docx;
</commit_message>
<xml_diff>
--- a/Gerenciamento/Cronograma de Desenvolvimento RL.docx
+++ b/Gerenciamento/Cronograma de Desenvolvimento RL.docx
@@ -184,9 +184,11 @@
             <w:pPr>
               <w:jc w:val="center"/>
             </w:pPr>
+            <w:proofErr w:type="spellStart"/>
             <w:r>
               <w:t>Cleverton</w:t>
             </w:r>
+            <w:proofErr w:type="spellEnd"/>
           </w:p>
         </w:tc>
         <w:tc>
@@ -332,9 +334,11 @@
             <w:pPr>
               <w:jc w:val="center"/>
             </w:pPr>
+            <w:proofErr w:type="spellStart"/>
             <w:r>
               <w:t>Cleverton</w:t>
             </w:r>
+            <w:proofErr w:type="spellEnd"/>
           </w:p>
         </w:tc>
         <w:tc>
@@ -464,9 +468,11 @@
             <w:pPr>
               <w:jc w:val="center"/>
             </w:pPr>
+            <w:proofErr w:type="spellStart"/>
             <w:r>
               <w:t>Cleverton</w:t>
             </w:r>
+            <w:proofErr w:type="spellEnd"/>
           </w:p>
         </w:tc>
         <w:tc>
@@ -605,9 +611,11 @@
             <w:pPr>
               <w:jc w:val="center"/>
             </w:pPr>
+            <w:proofErr w:type="spellStart"/>
             <w:r>
               <w:t>Cleverton</w:t>
             </w:r>
+            <w:proofErr w:type="spellEnd"/>
           </w:p>
         </w:tc>
         <w:tc>
@@ -769,9 +777,11 @@
             <w:pPr>
               <w:jc w:val="center"/>
             </w:pPr>
+            <w:proofErr w:type="spellStart"/>
             <w:r>
               <w:t>Cleverton</w:t>
             </w:r>
+            <w:proofErr w:type="spellEnd"/>
           </w:p>
         </w:tc>
         <w:tc>
@@ -798,7 +808,28 @@
               <w:cnfStyle w:val="000000010000" w:firstRow="0" w:lastRow="0" w:firstColumn="0" w:lastColumn="0" w:oddVBand="0" w:evenVBand="0" w:oddHBand="0" w:evenHBand="1" w:firstRowFirstColumn="0" w:firstRowLastColumn="0" w:lastRowFirstColumn="0" w:lastRowLastColumn="0"/>
             </w:pPr>
             <w:r>
-              <w:t>Utilização do login gerado pelo asp.NET</w:t>
+              <w:t xml:space="preserve">Utilização do </w:t>
+            </w:r>
+            <w:proofErr w:type="spellStart"/>
+            <w:r>
+              <w:t>login</w:t>
+            </w:r>
+            <w:proofErr w:type="spellEnd"/>
+            <w:r>
+              <w:t xml:space="preserve"> gerado </w:t>
+            </w:r>
+            <w:bookmarkStart w:id="0" w:name="_GoBack"/>
+            <w:bookmarkEnd w:id="0"/>
+            <w:r>
+              <w:t xml:space="preserve">pelo </w:t>
+            </w:r>
+            <w:proofErr w:type="gramStart"/>
+            <w:r>
+              <w:t>asp.</w:t>
+            </w:r>
+            <w:proofErr w:type="gramEnd"/>
+            <w:r>
+              <w:t>NET</w:t>
             </w:r>
           </w:p>
         </w:tc>
@@ -870,10 +901,7 @@
               <w:cnfStyle w:val="000000100000" w:firstRow="0" w:lastRow="0" w:firstColumn="0" w:lastColumn="0" w:oddVBand="0" w:evenVBand="0" w:oddHBand="1" w:evenHBand="0" w:firstRowFirstColumn="0" w:firstRowLastColumn="0" w:lastRowFirstColumn="0" w:lastRowLastColumn="0"/>
             </w:pPr>
             <w:r>
-              <w:t xml:space="preserve">Caso de Uso Acesso </w:t>
-            </w:r>
-            <w:r>
-              <w:t>Pessoa</w:t>
+              <w:t>Caso de Uso Acesso Pessoa</w:t>
             </w:r>
           </w:p>
           <w:p>
@@ -882,13 +910,8 @@
               <w:cnfStyle w:val="000000100000" w:firstRow="0" w:lastRow="0" w:firstColumn="0" w:lastColumn="0" w:oddVBand="0" w:evenVBand="0" w:oddHBand="1" w:evenHBand="0" w:firstRowFirstColumn="0" w:firstRowLastColumn="0" w:lastRowFirstColumn="0" w:lastRowLastColumn="0"/>
             </w:pPr>
             <w:r>
-              <w:t xml:space="preserve">Caso de Uso </w:t>
-            </w:r>
-            <w:r>
-              <w:t>Movimentação Financeira</w:t>
-            </w:r>
-            <w:bookmarkStart w:id="0" w:name="_GoBack"/>
-            <w:bookmarkEnd w:id="0"/>
+              <w:t>Caso de Uso Movimentação Financeira</w:t>
+            </w:r>
           </w:p>
         </w:tc>
         <w:tc>
@@ -934,9 +957,11 @@
             <w:pPr>
               <w:jc w:val="center"/>
             </w:pPr>
+            <w:proofErr w:type="spellStart"/>
             <w:r>
               <w:t>Cleverton</w:t>
             </w:r>
+            <w:proofErr w:type="spellEnd"/>
           </w:p>
         </w:tc>
         <w:tc>
@@ -956,6 +981,24 @@
             </w:pPr>
             <w:r>
               <w:t>Gerenciamento dos Perfis</w:t>
+            </w:r>
+          </w:p>
+          <w:p>
+            <w:pPr>
+              <w:jc w:val="center"/>
+              <w:cnfStyle w:val="000000010000" w:firstRow="0" w:lastRow="0" w:firstColumn="0" w:lastColumn="0" w:oddVBand="0" w:evenVBand="0" w:oddHBand="0" w:evenHBand="1" w:firstRowFirstColumn="0" w:firstRowLastColumn="0" w:lastRowFirstColumn="0" w:lastRowLastColumn="0"/>
+            </w:pPr>
+            <w:r>
+              <w:t>Alocar Pessoa e Visitante</w:t>
+            </w:r>
+          </w:p>
+          <w:p>
+            <w:pPr>
+              <w:jc w:val="center"/>
+              <w:cnfStyle w:val="000000010000" w:firstRow="0" w:lastRow="0" w:firstColumn="0" w:lastColumn="0" w:oddVBand="0" w:evenVBand="0" w:oddHBand="0" w:evenHBand="1" w:firstRowFirstColumn="0" w:firstRowLastColumn="0" w:lastRowFirstColumn="0" w:lastRowLastColumn="0"/>
+            </w:pPr>
+            <w:r>
+              <w:t>Pontuar Funcionário e/ou Profissional</w:t>
             </w:r>
           </w:p>
         </w:tc>
@@ -1191,7 +1234,6 @@
       <w:spacing w:after="0" w:line="240" w:lineRule="auto"/>
     </w:pPr>
     <w:tblPr>
-      <w:tblInd w:w="0" w:type="dxa"/>
       <w:tblBorders>
         <w:top w:val="single" w:sz="4" w:space="0" w:color="auto"/>
         <w:left w:val="single" w:sz="4" w:space="0" w:color="auto"/>
@@ -1200,12 +1242,6 @@
         <w:insideH w:val="single" w:sz="4" w:space="0" w:color="auto"/>
         <w:insideV w:val="single" w:sz="4" w:space="0" w:color="auto"/>
       </w:tblBorders>
-      <w:tblCellMar>
-        <w:top w:w="0" w:type="dxa"/>
-        <w:left w:w="108" w:type="dxa"/>
-        <w:bottom w:w="0" w:type="dxa"/>
-        <w:right w:w="108" w:type="dxa"/>
-      </w:tblCellMar>
     </w:tblPr>
   </w:style>
   <w:style w:type="table" w:styleId="SombreamentoClaro-nfase1">
@@ -1222,17 +1258,10 @@
     <w:tblPr>
       <w:tblStyleRowBandSize w:val="1"/>
       <w:tblStyleColBandSize w:val="1"/>
-      <w:tblInd w:w="0" w:type="dxa"/>
       <w:tblBorders>
         <w:top w:val="single" w:sz="8" w:space="0" w:color="4F81BD" w:themeColor="accent1"/>
         <w:bottom w:val="single" w:sz="8" w:space="0" w:color="4F81BD" w:themeColor="accent1"/>
       </w:tblBorders>
-      <w:tblCellMar>
-        <w:top w:w="0" w:type="dxa"/>
-        <w:left w:w="108" w:type="dxa"/>
-        <w:bottom w:w="0" w:type="dxa"/>
-        <w:right w:w="108" w:type="dxa"/>
-      </w:tblCellMar>
     </w:tblPr>
     <w:tblStylePr w:type="firstRow">
       <w:pPr>
@@ -1322,19 +1351,12 @@
     <w:tblPr>
       <w:tblStyleRowBandSize w:val="1"/>
       <w:tblStyleColBandSize w:val="1"/>
-      <w:tblInd w:w="0" w:type="dxa"/>
       <w:tblBorders>
         <w:top w:val="single" w:sz="8" w:space="0" w:color="4BACC6" w:themeColor="accent5"/>
         <w:left w:val="single" w:sz="8" w:space="0" w:color="4BACC6" w:themeColor="accent5"/>
         <w:bottom w:val="single" w:sz="8" w:space="0" w:color="4BACC6" w:themeColor="accent5"/>
         <w:right w:val="single" w:sz="8" w:space="0" w:color="4BACC6" w:themeColor="accent5"/>
       </w:tblBorders>
-      <w:tblCellMar>
-        <w:top w:w="0" w:type="dxa"/>
-        <w:left w:w="108" w:type="dxa"/>
-        <w:bottom w:w="0" w:type="dxa"/>
-        <w:right w:w="108" w:type="dxa"/>
-      </w:tblCellMar>
     </w:tblPr>
     <w:tblStylePr w:type="firstRow">
       <w:pPr>
@@ -1414,7 +1436,6 @@
     <w:tblPr>
       <w:tblStyleRowBandSize w:val="1"/>
       <w:tblStyleColBandSize w:val="1"/>
-      <w:tblInd w:w="0" w:type="dxa"/>
       <w:tblBorders>
         <w:top w:val="single" w:sz="8" w:space="0" w:color="7BA0CD" w:themeColor="accent1" w:themeTint="BF"/>
         <w:left w:val="single" w:sz="8" w:space="0" w:color="7BA0CD" w:themeColor="accent1" w:themeTint="BF"/>
@@ -1422,12 +1443,6 @@
         <w:right w:val="single" w:sz="8" w:space="0" w:color="7BA0CD" w:themeColor="accent1" w:themeTint="BF"/>
         <w:insideH w:val="single" w:sz="8" w:space="0" w:color="7BA0CD" w:themeColor="accent1" w:themeTint="BF"/>
       </w:tblBorders>
-      <w:tblCellMar>
-        <w:top w:w="0" w:type="dxa"/>
-        <w:left w:w="108" w:type="dxa"/>
-        <w:bottom w:w="0" w:type="dxa"/>
-        <w:right w:w="108" w:type="dxa"/>
-      </w:tblCellMar>
     </w:tblPr>
     <w:tblStylePr w:type="firstRow">
       <w:pPr>
@@ -1708,7 +1723,6 @@
       <w:spacing w:after="0" w:line="240" w:lineRule="auto"/>
     </w:pPr>
     <w:tblPr>
-      <w:tblInd w:w="0" w:type="dxa"/>
       <w:tblBorders>
         <w:top w:val="single" w:sz="4" w:space="0" w:color="auto"/>
         <w:left w:val="single" w:sz="4" w:space="0" w:color="auto"/>
@@ -1717,12 +1731,6 @@
         <w:insideH w:val="single" w:sz="4" w:space="0" w:color="auto"/>
         <w:insideV w:val="single" w:sz="4" w:space="0" w:color="auto"/>
       </w:tblBorders>
-      <w:tblCellMar>
-        <w:top w:w="0" w:type="dxa"/>
-        <w:left w:w="108" w:type="dxa"/>
-        <w:bottom w:w="0" w:type="dxa"/>
-        <w:right w:w="108" w:type="dxa"/>
-      </w:tblCellMar>
     </w:tblPr>
   </w:style>
   <w:style w:type="table" w:styleId="SombreamentoClaro-nfase1">
@@ -1739,17 +1747,10 @@
     <w:tblPr>
       <w:tblStyleRowBandSize w:val="1"/>
       <w:tblStyleColBandSize w:val="1"/>
-      <w:tblInd w:w="0" w:type="dxa"/>
       <w:tblBorders>
         <w:top w:val="single" w:sz="8" w:space="0" w:color="4F81BD" w:themeColor="accent1"/>
         <w:bottom w:val="single" w:sz="8" w:space="0" w:color="4F81BD" w:themeColor="accent1"/>
       </w:tblBorders>
-      <w:tblCellMar>
-        <w:top w:w="0" w:type="dxa"/>
-        <w:left w:w="108" w:type="dxa"/>
-        <w:bottom w:w="0" w:type="dxa"/>
-        <w:right w:w="108" w:type="dxa"/>
-      </w:tblCellMar>
     </w:tblPr>
     <w:tblStylePr w:type="firstRow">
       <w:pPr>
@@ -1839,19 +1840,12 @@
     <w:tblPr>
       <w:tblStyleRowBandSize w:val="1"/>
       <w:tblStyleColBandSize w:val="1"/>
-      <w:tblInd w:w="0" w:type="dxa"/>
       <w:tblBorders>
         <w:top w:val="single" w:sz="8" w:space="0" w:color="4BACC6" w:themeColor="accent5"/>
         <w:left w:val="single" w:sz="8" w:space="0" w:color="4BACC6" w:themeColor="accent5"/>
         <w:bottom w:val="single" w:sz="8" w:space="0" w:color="4BACC6" w:themeColor="accent5"/>
         <w:right w:val="single" w:sz="8" w:space="0" w:color="4BACC6" w:themeColor="accent5"/>
       </w:tblBorders>
-      <w:tblCellMar>
-        <w:top w:w="0" w:type="dxa"/>
-        <w:left w:w="108" w:type="dxa"/>
-        <w:bottom w:w="0" w:type="dxa"/>
-        <w:right w:w="108" w:type="dxa"/>
-      </w:tblCellMar>
     </w:tblPr>
     <w:tblStylePr w:type="firstRow">
       <w:pPr>
@@ -1931,7 +1925,6 @@
     <w:tblPr>
       <w:tblStyleRowBandSize w:val="1"/>
       <w:tblStyleColBandSize w:val="1"/>
-      <w:tblInd w:w="0" w:type="dxa"/>
       <w:tblBorders>
         <w:top w:val="single" w:sz="8" w:space="0" w:color="7BA0CD" w:themeColor="accent1" w:themeTint="BF"/>
         <w:left w:val="single" w:sz="8" w:space="0" w:color="7BA0CD" w:themeColor="accent1" w:themeTint="BF"/>
@@ -1939,12 +1932,6 @@
         <w:right w:val="single" w:sz="8" w:space="0" w:color="7BA0CD" w:themeColor="accent1" w:themeTint="BF"/>
         <w:insideH w:val="single" w:sz="8" w:space="0" w:color="7BA0CD" w:themeColor="accent1" w:themeTint="BF"/>
       </w:tblBorders>
-      <w:tblCellMar>
-        <w:top w:w="0" w:type="dxa"/>
-        <w:left w:w="108" w:type="dxa"/>
-        <w:bottom w:w="0" w:type="dxa"/>
-        <w:right w:w="108" w:type="dxa"/>
-      </w:tblCellMar>
     </w:tblPr>
     <w:tblStylePr w:type="firstRow">
       <w:pPr>

</xml_diff>